<commit_message>
One more question asked
</commit_message>
<xml_diff>
--- a/ΓΠ/ΥΛΙΚΟ ΚΑΙ ΔΙΚΤΥΑ ΥΠΟΛΟΓΙΣΤΩΝ/2019 ΙΟΥΝΙΟΣ ΥΛ ΚΑΙ ΔΙΚΤΥΑ Ερωτήσεις-Απαντήσεις ΟΛΕΣ.docx
+++ b/ΓΠ/ΥΛΙΚΟ ΚΑΙ ΔΙΚΤΥΑ ΥΠΟΛΟΓΙΣΤΩΝ/2019 ΙΟΥΝΙΟΣ ΥΛ ΚΑΙ ΔΙΚΤΥΑ Ερωτήσεις-Απαντήσεις ΟΛΕΣ.docx
@@ -6,7 +6,7 @@
       <w:pPr>
         <w:pStyle w:val="Normal"/>
         <w:spacing w:lineRule="auto" w:line="240" w:before="0" w:after="0"/>
-        <w:jc w:val="both"/>
+        <w:jc w:val="center"/>
         <w:rPr/>
       </w:pPr>
       <w:r>
@@ -1581,7 +1581,7 @@
       <w:pPr>
         <w:pStyle w:val="Normal"/>
         <w:spacing w:lineRule="auto" w:line="240" w:before="0" w:after="0"/>
-        <w:jc w:val="both"/>
+        <w:jc w:val="center"/>
         <w:rPr/>
       </w:pPr>
       <w:r>
@@ -1594,29 +1594,6 @@
           <w:lang w:eastAsia="el-GR"/>
         </w:rPr>
         <w:t>Ερωτήσεις Κεφάλαιο 2</w:t>
-      </w:r>
-    </w:p>
-    <w:p>
-      <w:pPr>
-        <w:pStyle w:val="Normal"/>
-        <w:spacing w:lineRule="auto" w:line="240" w:before="0" w:after="0"/>
-        <w:jc w:val="both"/>
-        <w:rPr>
-          <w:rFonts w:ascii="Arial" w:hAnsi="Arial" w:eastAsia="Arial Unicode MS" w:cs="Arial"/>
-          <w:color w:val="000000"/>
-          <w:sz w:val="24"/>
-          <w:szCs w:val="24"/>
-          <w:lang w:eastAsia="el-GR"/>
-        </w:rPr>
-      </w:pPr>
-      <w:r>
-        <w:rPr>
-          <w:rFonts w:eastAsia="Arial Unicode MS" w:cs="Arial" w:ascii="Arial" w:hAnsi="Arial"/>
-          <w:color w:val="000000"/>
-          <w:sz w:val="24"/>
-          <w:szCs w:val="24"/>
-          <w:lang w:eastAsia="el-GR"/>
-        </w:rPr>
       </w:r>
     </w:p>
     <w:p>
@@ -1912,10 +1889,44 @@
       <w:r>
         <w:rPr>
           <w:rFonts w:eastAsia="Arial Unicode MS" w:cs="Arial" w:ascii="Arial" w:hAnsi="Arial"/>
+          <w:b/>
+          <w:bCs/>
           <w:sz w:val="24"/>
           <w:szCs w:val="24"/>
         </w:rPr>
         <w:t>Να δώσετε τους ορισμούς: Ρυθμός μετάδοσης, bit rate ( σελ 64 )</w:t>
+      </w:r>
+    </w:p>
+    <w:p>
+      <w:pPr>
+        <w:pStyle w:val="Normal"/>
+        <w:numPr>
+          <w:ilvl w:val="0"/>
+          <w:numId w:val="0"/>
+        </w:numPr>
+        <w:spacing w:lineRule="auto" w:line="240" w:before="0" w:after="57"/>
+        <w:ind w:left="720" w:hanging="0"/>
+        <w:jc w:val="both"/>
+        <w:textAlignment w:val="baseline"/>
+        <w:rPr/>
+      </w:pPr>
+      <w:r>
+        <w:rPr>
+          <w:rFonts w:eastAsia="Arial Unicode MS" w:cs="Arial" w:ascii="Arial" w:hAnsi="Arial"/>
+          <w:b/>
+          <w:bCs/>
+          <w:sz w:val="24"/>
+          <w:szCs w:val="24"/>
+        </w:rPr>
+        <w:t>Ρυθμός μετάδοσης δυαδικών ψηφίων (bit rate)</w:t>
+      </w:r>
+      <w:r>
+        <w:rPr>
+          <w:rFonts w:eastAsia="Arial Unicode MS" w:cs="Arial" w:ascii="Arial" w:hAnsi="Arial"/>
+          <w:sz w:val="24"/>
+          <w:szCs w:val="24"/>
+        </w:rPr>
+        <w:t xml:space="preserve"> ορίζεται ο αριθμός των δυαδικών ψηφίων που διέρχονται, με επιτρεπτό ποσοστό σφάλματος, από το κανάλι στη μονάδα του χρόνου (sec). Άρα: bit rate = bits/sec (bits per second -bps).</w:t>
       </w:r>
     </w:p>
     <w:p>
@@ -2195,10 +2206,9 @@
         <w:pStyle w:val="Normal"/>
         <w:numPr>
           <w:ilvl w:val="0"/>
-          <w:numId w:val="0"/>
+          <w:numId w:val="4"/>
         </w:numPr>
         <w:spacing w:lineRule="auto" w:line="240" w:before="0" w:after="0"/>
-        <w:ind w:left="720" w:hanging="0"/>
         <w:jc w:val="both"/>
         <w:textAlignment w:val="baseline"/>
         <w:rPr>
@@ -2223,10 +2233,9 @@
         <w:pStyle w:val="Normal"/>
         <w:numPr>
           <w:ilvl w:val="0"/>
-          <w:numId w:val="0"/>
+          <w:numId w:val="4"/>
         </w:numPr>
         <w:spacing w:lineRule="auto" w:line="240" w:before="0" w:after="0"/>
-        <w:ind w:left="720" w:hanging="0"/>
         <w:jc w:val="both"/>
         <w:textAlignment w:val="baseline"/>
         <w:rPr>
@@ -2251,10 +2260,9 @@
         <w:pStyle w:val="Normal"/>
         <w:numPr>
           <w:ilvl w:val="0"/>
-          <w:numId w:val="0"/>
+          <w:numId w:val="4"/>
         </w:numPr>
         <w:spacing w:lineRule="auto" w:line="240" w:before="0" w:after="0"/>
-        <w:ind w:left="720" w:hanging="0"/>
         <w:jc w:val="both"/>
         <w:textAlignment w:val="baseline"/>
         <w:rPr>
@@ -2279,10 +2287,9 @@
         <w:pStyle w:val="Normal"/>
         <w:numPr>
           <w:ilvl w:val="0"/>
-          <w:numId w:val="0"/>
+          <w:numId w:val="4"/>
         </w:numPr>
         <w:spacing w:lineRule="auto" w:line="240" w:before="0" w:after="0"/>
-        <w:ind w:left="720" w:hanging="0"/>
         <w:jc w:val="both"/>
         <w:textAlignment w:val="baseline"/>
         <w:rPr>
@@ -3265,6 +3272,152 @@
   <w:abstractNum w:abstractNumId="4">
     <w:lvl w:ilvl="0">
       <w:start w:val="1"/>
+      <w:numFmt w:val="bullet"/>
+      <w:lvlText w:val=""/>
+      <w:lvlJc w:val="left"/>
+      <w:pPr>
+        <w:tabs>
+          <w:tab w:val="num" w:pos="1440"/>
+        </w:tabs>
+        <w:ind w:left="1440" w:hanging="360"/>
+      </w:pPr>
+      <w:rPr>
+        <w:rFonts w:ascii="Symbol" w:hAnsi="Symbol" w:cs="Symbol" w:hint="default"/>
+        <w:rFonts w:cs="OpenSymbol"/>
+      </w:rPr>
+    </w:lvl>
+    <w:lvl w:ilvl="1">
+      <w:start w:val="1"/>
+      <w:numFmt w:val="bullet"/>
+      <w:lvlText w:val="◦"/>
+      <w:lvlJc w:val="left"/>
+      <w:pPr>
+        <w:tabs>
+          <w:tab w:val="num" w:pos="1800"/>
+        </w:tabs>
+        <w:ind w:left="1800" w:hanging="360"/>
+      </w:pPr>
+      <w:rPr>
+        <w:rFonts w:ascii="OpenSymbol" w:hAnsi="OpenSymbol" w:cs="OpenSymbol" w:hint="default"/>
+        <w:rFonts w:cs="OpenSymbol"/>
+      </w:rPr>
+    </w:lvl>
+    <w:lvl w:ilvl="2">
+      <w:start w:val="1"/>
+      <w:numFmt w:val="bullet"/>
+      <w:lvlText w:val="▪"/>
+      <w:lvlJc w:val="left"/>
+      <w:pPr>
+        <w:tabs>
+          <w:tab w:val="num" w:pos="2160"/>
+        </w:tabs>
+        <w:ind w:left="2160" w:hanging="360"/>
+      </w:pPr>
+      <w:rPr>
+        <w:rFonts w:ascii="OpenSymbol" w:hAnsi="OpenSymbol" w:cs="OpenSymbol" w:hint="default"/>
+        <w:rFonts w:cs="OpenSymbol"/>
+      </w:rPr>
+    </w:lvl>
+    <w:lvl w:ilvl="3">
+      <w:start w:val="1"/>
+      <w:numFmt w:val="bullet"/>
+      <w:lvlText w:val=""/>
+      <w:lvlJc w:val="left"/>
+      <w:pPr>
+        <w:tabs>
+          <w:tab w:val="num" w:pos="2520"/>
+        </w:tabs>
+        <w:ind w:left="2520" w:hanging="360"/>
+      </w:pPr>
+      <w:rPr>
+        <w:rFonts w:ascii="Symbol" w:hAnsi="Symbol" w:cs="Symbol" w:hint="default"/>
+        <w:rFonts w:cs="OpenSymbol"/>
+      </w:rPr>
+    </w:lvl>
+    <w:lvl w:ilvl="4">
+      <w:start w:val="1"/>
+      <w:numFmt w:val="bullet"/>
+      <w:lvlText w:val="◦"/>
+      <w:lvlJc w:val="left"/>
+      <w:pPr>
+        <w:tabs>
+          <w:tab w:val="num" w:pos="2880"/>
+        </w:tabs>
+        <w:ind w:left="2880" w:hanging="360"/>
+      </w:pPr>
+      <w:rPr>
+        <w:rFonts w:ascii="OpenSymbol" w:hAnsi="OpenSymbol" w:cs="OpenSymbol" w:hint="default"/>
+        <w:rFonts w:cs="OpenSymbol"/>
+      </w:rPr>
+    </w:lvl>
+    <w:lvl w:ilvl="5">
+      <w:start w:val="1"/>
+      <w:numFmt w:val="bullet"/>
+      <w:lvlText w:val="▪"/>
+      <w:lvlJc w:val="left"/>
+      <w:pPr>
+        <w:tabs>
+          <w:tab w:val="num" w:pos="3240"/>
+        </w:tabs>
+        <w:ind w:left="3240" w:hanging="360"/>
+      </w:pPr>
+      <w:rPr>
+        <w:rFonts w:ascii="OpenSymbol" w:hAnsi="OpenSymbol" w:cs="OpenSymbol" w:hint="default"/>
+        <w:rFonts w:cs="OpenSymbol"/>
+      </w:rPr>
+    </w:lvl>
+    <w:lvl w:ilvl="6">
+      <w:start w:val="1"/>
+      <w:numFmt w:val="bullet"/>
+      <w:lvlText w:val=""/>
+      <w:lvlJc w:val="left"/>
+      <w:pPr>
+        <w:tabs>
+          <w:tab w:val="num" w:pos="3600"/>
+        </w:tabs>
+        <w:ind w:left="3600" w:hanging="360"/>
+      </w:pPr>
+      <w:rPr>
+        <w:rFonts w:ascii="Symbol" w:hAnsi="Symbol" w:cs="Symbol" w:hint="default"/>
+        <w:rFonts w:cs="OpenSymbol"/>
+      </w:rPr>
+    </w:lvl>
+    <w:lvl w:ilvl="7">
+      <w:start w:val="1"/>
+      <w:numFmt w:val="bullet"/>
+      <w:lvlText w:val="◦"/>
+      <w:lvlJc w:val="left"/>
+      <w:pPr>
+        <w:tabs>
+          <w:tab w:val="num" w:pos="3960"/>
+        </w:tabs>
+        <w:ind w:left="3960" w:hanging="360"/>
+      </w:pPr>
+      <w:rPr>
+        <w:rFonts w:ascii="OpenSymbol" w:hAnsi="OpenSymbol" w:cs="OpenSymbol" w:hint="default"/>
+        <w:rFonts w:cs="OpenSymbol"/>
+      </w:rPr>
+    </w:lvl>
+    <w:lvl w:ilvl="8">
+      <w:start w:val="1"/>
+      <w:numFmt w:val="bullet"/>
+      <w:lvlText w:val="▪"/>
+      <w:lvlJc w:val="left"/>
+      <w:pPr>
+        <w:tabs>
+          <w:tab w:val="num" w:pos="4320"/>
+        </w:tabs>
+        <w:ind w:left="4320" w:hanging="360"/>
+      </w:pPr>
+      <w:rPr>
+        <w:rFonts w:ascii="OpenSymbol" w:hAnsi="OpenSymbol" w:cs="OpenSymbol" w:hint="default"/>
+        <w:rFonts w:cs="OpenSymbol"/>
+      </w:rPr>
+    </w:lvl>
+  </w:abstractNum>
+  <w:abstractNum w:abstractNumId="5">
+    <w:lvl w:ilvl="0">
+      <w:start w:val="1"/>
       <w:numFmt w:val="none"/>
       <w:suff w:val="nothing"/>
       <w:lvlText w:val=""/>
@@ -3392,6 +3545,9 @@
   </w:num>
   <w:num w:numId="4">
     <w:abstractNumId w:val="4"/>
+  </w:num>
+  <w:num w:numId="5">
+    <w:abstractNumId w:val="5"/>
   </w:num>
 </w:numbering>
 </file>
@@ -3702,6 +3858,132 @@
   </w:style>
   <w:style w:type="character" w:styleId="ListLabel18">
     <w:name w:val="ListLabel 18"/>
+    <w:qFormat/>
+    <w:rPr>
+      <w:rFonts w:cs="OpenSymbol"/>
+    </w:rPr>
+  </w:style>
+  <w:style w:type="character" w:styleId="ListLabel19">
+    <w:name w:val="ListLabel 19"/>
+    <w:qFormat/>
+    <w:rPr>
+      <w:rFonts w:cs="OpenSymbol"/>
+    </w:rPr>
+  </w:style>
+  <w:style w:type="character" w:styleId="ListLabel20">
+    <w:name w:val="ListLabel 20"/>
+    <w:qFormat/>
+    <w:rPr>
+      <w:rFonts w:cs="OpenSymbol"/>
+    </w:rPr>
+  </w:style>
+  <w:style w:type="character" w:styleId="ListLabel21">
+    <w:name w:val="ListLabel 21"/>
+    <w:qFormat/>
+    <w:rPr>
+      <w:rFonts w:cs="OpenSymbol"/>
+    </w:rPr>
+  </w:style>
+  <w:style w:type="character" w:styleId="ListLabel22">
+    <w:name w:val="ListLabel 22"/>
+    <w:qFormat/>
+    <w:rPr>
+      <w:rFonts w:cs="OpenSymbol"/>
+    </w:rPr>
+  </w:style>
+  <w:style w:type="character" w:styleId="ListLabel23">
+    <w:name w:val="ListLabel 23"/>
+    <w:qFormat/>
+    <w:rPr>
+      <w:rFonts w:cs="OpenSymbol"/>
+    </w:rPr>
+  </w:style>
+  <w:style w:type="character" w:styleId="ListLabel24">
+    <w:name w:val="ListLabel 24"/>
+    <w:qFormat/>
+    <w:rPr>
+      <w:rFonts w:cs="OpenSymbol"/>
+    </w:rPr>
+  </w:style>
+  <w:style w:type="character" w:styleId="ListLabel25">
+    <w:name w:val="ListLabel 25"/>
+    <w:qFormat/>
+    <w:rPr>
+      <w:rFonts w:cs="OpenSymbol"/>
+    </w:rPr>
+  </w:style>
+  <w:style w:type="character" w:styleId="ListLabel26">
+    <w:name w:val="ListLabel 26"/>
+    <w:qFormat/>
+    <w:rPr>
+      <w:rFonts w:cs="OpenSymbol"/>
+    </w:rPr>
+  </w:style>
+  <w:style w:type="character" w:styleId="ListLabel27">
+    <w:name w:val="ListLabel 27"/>
+    <w:qFormat/>
+    <w:rPr>
+      <w:rFonts w:cs="OpenSymbol"/>
+    </w:rPr>
+  </w:style>
+  <w:style w:type="character" w:styleId="ListLabel28">
+    <w:name w:val="ListLabel 28"/>
+    <w:qFormat/>
+    <w:rPr>
+      <w:rFonts w:cs="OpenSymbol"/>
+    </w:rPr>
+  </w:style>
+  <w:style w:type="character" w:styleId="ListLabel29">
+    <w:name w:val="ListLabel 29"/>
+    <w:qFormat/>
+    <w:rPr>
+      <w:rFonts w:cs="OpenSymbol"/>
+    </w:rPr>
+  </w:style>
+  <w:style w:type="character" w:styleId="ListLabel30">
+    <w:name w:val="ListLabel 30"/>
+    <w:qFormat/>
+    <w:rPr>
+      <w:rFonts w:cs="OpenSymbol"/>
+    </w:rPr>
+  </w:style>
+  <w:style w:type="character" w:styleId="ListLabel31">
+    <w:name w:val="ListLabel 31"/>
+    <w:qFormat/>
+    <w:rPr>
+      <w:rFonts w:cs="OpenSymbol"/>
+    </w:rPr>
+  </w:style>
+  <w:style w:type="character" w:styleId="ListLabel32">
+    <w:name w:val="ListLabel 32"/>
+    <w:qFormat/>
+    <w:rPr>
+      <w:rFonts w:cs="OpenSymbol"/>
+    </w:rPr>
+  </w:style>
+  <w:style w:type="character" w:styleId="ListLabel33">
+    <w:name w:val="ListLabel 33"/>
+    <w:qFormat/>
+    <w:rPr>
+      <w:rFonts w:cs="OpenSymbol"/>
+    </w:rPr>
+  </w:style>
+  <w:style w:type="character" w:styleId="ListLabel34">
+    <w:name w:val="ListLabel 34"/>
+    <w:qFormat/>
+    <w:rPr>
+      <w:rFonts w:cs="OpenSymbol"/>
+    </w:rPr>
+  </w:style>
+  <w:style w:type="character" w:styleId="ListLabel35">
+    <w:name w:val="ListLabel 35"/>
+    <w:qFormat/>
+    <w:rPr>
+      <w:rFonts w:cs="OpenSymbol"/>
+    </w:rPr>
+  </w:style>
+  <w:style w:type="character" w:styleId="ListLabel36">
+    <w:name w:val="ListLabel 36"/>
     <w:qFormat/>
     <w:rPr>
       <w:rFonts w:cs="OpenSymbol"/>

</xml_diff>